<commit_message>
update scripting, plugin description'
</commit_message>
<xml_diff>
--- a/doc/Architectural_Design_Overall.docx
+++ b/doc/Architectural_Design_Overall.docx
@@ -379,7 +379,7 @@
     </w:p>
     <w:p>
       <w:r>
-        <w:t xml:space="preserve">The scripting control is implemented with the </w:t>
+        <w:t xml:space="preserve">The scripting control is implemented using </w:t>
       </w:r>
       <w:proofErr w:type="spellStart"/>
       <w:r>
@@ -387,7 +387,7 @@
       </w:r>
       <w:proofErr w:type="spellEnd"/>
       <w:r>
-        <w:t xml:space="preserve"> command shell for interactive computing. This tool was originally developed for Python language and it uses </w:t>
+        <w:t xml:space="preserve"> (a </w:t>
       </w:r>
       <w:proofErr w:type="spellStart"/>
       <w:r>
@@ -395,10 +395,10 @@
       </w:r>
       <w:proofErr w:type="spellEnd"/>
       <w:r>
-        <w:t xml:space="preserve">-based </w:t>
-      </w:r>
-      <w:r>
-        <w:t xml:space="preserve">UI design, which fit in the overall architectural design of the two software in this project. The </w:t>
+        <w:t>-based python scripting console), which can be activated from the main menu of the application via a ‘Scripting</w:t>
+      </w:r>
+      <w:r>
+        <w:sym w:font="Wingdings" w:char="F0E0"/>
       </w:r>
       <w:proofErr w:type="spellStart"/>
       <w:r>
@@ -406,34 +406,47 @@
       </w:r>
       <w:proofErr w:type="spellEnd"/>
       <w:r>
-        <w:t xml:space="preserve"> scripting control is activated from the main menu of the application via a menu option ‘Scripting’. It will opens its own terminal window where users can type in python commands, function and class definition, and any other procedural programs for dynamic execution.</w:t>
-      </w:r>
-    </w:p>
-    <w:p>
-      <w:r>
-        <w:t>Plugins are managed and controlled via a menu item called ‘Plugins’, where installed plugins are listed in the dropdown menu. Each plugin’s name serves as a toggle that can turn it on/off. All plugins share a common set of configuration options/attributes that help the main program to control their behavior upon activation, such as whether to create its own menu item on the main form. The plugins are organized in file folders or packages, i.e. every plugin is contained in its own file folder, under which plugin source codes can be organized in multiple levels of subfolders to suit user</w:t>
-      </w:r>
-      <w:r>
-        <w:t>s</w:t>
-      </w:r>
-      <w:r>
-        <w:t xml:space="preserve">’ </w:t>
-      </w:r>
-      <w:r>
-        <w:t xml:space="preserve">custom </w:t>
-      </w:r>
-      <w:r>
-        <w:t xml:space="preserve">architectural </w:t>
+        <w:t xml:space="preserve">’ menu option. The main program will open an </w:t>
+      </w:r>
+      <w:proofErr w:type="spellStart"/>
+      <w:r>
+        <w:t>IPython</w:t>
+      </w:r>
+      <w:proofErr w:type="spellEnd"/>
+      <w:r>
+        <w:t xml:space="preserve"> console in a stand-alone window that is within the same MDI control that also contains the QGIS map window (Figure 4). Within the console, users can type in Python commands, function and class definitions, and any other procedures for dynamic execution. Dynamic access of the main program information from within the console can be potentially done via class object sharing on the same executing memory stack.</w:t>
+      </w:r>
+    </w:p>
+    <w:p/>
+    <w:p>
+      <w:r>
+        <w:t xml:space="preserve">Plugins are placed in a special ‘plugins’ folder that is made known to the main program during the installation process. They are organized in packages that correspond to the file directory structures, namely, each plugin will reside in its own subdirectory under the ‘plugins’ directory. Each plugin can have unlimited level of packages (or subdirectories) of its own. At the minimum, each plugin must </w:t>
       </w:r>
       <w:r>
         <w:lastRenderedPageBreak/>
-        <w:t>design.</w:t>
-      </w:r>
-      <w:r>
-        <w:t xml:space="preserve"> This design pattern will provide maximum flexibility to users in constructing their own plugins at various level of complexities ranging from a single function to an application with its own GUI.</w:t>
-      </w:r>
-    </w:p>
-    <w:p/>
+        <w:t>specify three pieces of information, i.e. its name (</w:t>
+      </w:r>
+      <w:proofErr w:type="spellStart"/>
+      <w:r>
+        <w:t>plugin_name</w:t>
+      </w:r>
+      <w:proofErr w:type="spellEnd"/>
+      <w:r>
+        <w:t>), whether to generate its own dropdown menu in the main menu bar of the main application (</w:t>
+      </w:r>
+      <w:proofErr w:type="spellStart"/>
+      <w:r>
+        <w:t>plugin_create_menu</w:t>
+      </w:r>
+      <w:proofErr w:type="spellEnd"/>
+      <w:r>
+        <w:t>), and the operations that are to be exposed to (i.e. that can be executed by) end users (__all__ dictionary). Plugins can potentially access main program information via class object sharing at runtime. Upon program launch, the main program will scan the plugins directory for installed plugins and list them in a ‘Plugins’ menu item on the main form of the program, where they can be switched on/off (by mouse click) individually. We envision two major categories of plugins, core plugins and external plugins. Core plugins will be installed with the main program. These plugins offers most desired operations by common model users. The external plugins are those written by individual users that cater to their own specific needs. Peer reviewed plugins can be saved on EPA server for open access by wider audience. The program allows direct placement of plugins inside the designated ‘plugins’ folder to have them exposed to the main program. Potentially, a plugin manager can be constructed to manage the retrieval, install/uninstall of these plugins. This design pattern will provide maximum flexibility to users in constructing their own plugins at various levels of complexity ranging from a single function to an application with its own GUI.</w:t>
+      </w:r>
+    </w:p>
+    <w:p>
+      <w:bookmarkStart w:id="0" w:name="_GoBack"/>
+      <w:bookmarkEnd w:id="0"/>
+    </w:p>
     <w:p>
       <w:r>
         <w:t>The Data Model class design follows the conceptual model of SWMM and EPANET in terms of representing hydrological compartments and physical processes. A schematic diagram for the Data Model to be used in this project to organize various objects and their properties is shown below:</w:t>
@@ -493,10 +506,7 @@
     </w:p>
     <w:p/>
     <w:p/>
-    <w:p>
-      <w:bookmarkStart w:id="0" w:name="_GoBack"/>
-      <w:bookmarkEnd w:id="0"/>
-    </w:p>
+    <w:p/>
     <w:p/>
     <w:p/>
     <w:p/>
@@ -1350,7 +1360,7 @@
 </file>
 
 <file path=customXml/itemProps1.xml><?xml version="1.0" encoding="utf-8"?>
-<ds:datastoreItem xmlns:ds="http://schemas.openxmlformats.org/officeDocument/2006/customXml" ds:itemID="{85650864-18B0-4537-A234-452D35A4A59B}">
+<ds:datastoreItem xmlns:ds="http://schemas.openxmlformats.org/officeDocument/2006/customXml" ds:itemID="{C202423C-F2A5-4FB5-9300-9A189AB386BF}">
   <ds:schemaRefs>
     <ds:schemaRef ds:uri="http://schemas.openxmlformats.org/officeDocument/2006/bibliography"/>
   </ds:schemaRefs>

</xml_diff>